<commit_message>
Se progresa con: Cuando se va una parte de ti, y se prosigue con El momento indicado
</commit_message>
<xml_diff>
--- a/El Momento Indicado.docx
+++ b/El Momento Indicado.docx
@@ -342,11 +342,13 @@
               <w:tab w:val="right" w:leader="dot" w:pos="9016"/>
             </w:tabs>
             <w:rPr>
-              <w:rFonts w:eastAsiaTheme="minorEastAsia" w:cstheme="minorBidi"/>
+              <w:rFonts w:ascii="Times New Roman" w:eastAsiaTheme="minorEastAsia" w:hAnsi="Times New Roman"/>
               <w:noProof/>
+              <w:kern w:val="2"/>
               <w:sz w:val="22"/>
               <w:szCs w:val="22"/>
-              <w:lang w:val="es-AR" w:eastAsia="es-AR"/>
+              <w:lang w:val="es-MX" w:eastAsia="es-MX"/>
+              <w14:ligatures w14:val="standardContextual"/>
             </w:rPr>
           </w:pPr>
           <w:r>
@@ -373,7 +375,7 @@
             </w:rPr>
             <w:fldChar w:fldCharType="separate"/>
           </w:r>
-          <w:hyperlink w:anchor="_Toc124426222" w:history="1">
+          <w:hyperlink w:anchor="_Toc140912457" w:history="1">
             <w:r>
               <w:rPr>
                 <w:rStyle w:val="Hipervnculo"/>
@@ -385,6 +387,7 @@
             </w:r>
             <w:r>
               <w:rPr>
+                <w:rFonts w:ascii="Times New Roman" w:hAnsi="Times New Roman"/>
                 <w:noProof/>
                 <w:webHidden/>
               </w:rPr>
@@ -392,6 +395,7 @@
             </w:r>
             <w:r>
               <w:rPr>
+                <w:rFonts w:ascii="Times New Roman" w:hAnsi="Times New Roman"/>
                 <w:noProof/>
                 <w:webHidden/>
               </w:rPr>
@@ -399,19 +403,22 @@
             </w:r>
             <w:r>
               <w:rPr>
+                <w:rFonts w:ascii="Times New Roman" w:hAnsi="Times New Roman"/>
                 <w:noProof/>
                 <w:webHidden/>
               </w:rPr>
-              <w:instrText xml:space="preserve"> PAGEREF _Toc124426222 \h </w:instrText>
+              <w:instrText xml:space="preserve"> PAGEREF _Toc140912457 \h </w:instrText>
             </w:r>
             <w:r>
               <w:rPr>
+                <w:rFonts w:ascii="Times New Roman" w:hAnsi="Times New Roman"/>
                 <w:noProof/>
                 <w:webHidden/>
               </w:rPr>
             </w:r>
             <w:r>
               <w:rPr>
+                <w:rFonts w:ascii="Times New Roman" w:hAnsi="Times New Roman"/>
                 <w:noProof/>
                 <w:webHidden/>
               </w:rPr>
@@ -419,6 +426,7 @@
             </w:r>
             <w:r>
               <w:rPr>
+                <w:rFonts w:ascii="Times New Roman" w:hAnsi="Times New Roman"/>
                 <w:noProof/>
                 <w:webHidden/>
               </w:rPr>
@@ -426,6 +434,7 @@
             </w:r>
             <w:r>
               <w:rPr>
+                <w:rFonts w:ascii="Times New Roman" w:hAnsi="Times New Roman"/>
                 <w:noProof/>
                 <w:webHidden/>
               </w:rPr>
@@ -440,23 +449,27 @@
               <w:tab w:val="right" w:leader="dot" w:pos="9016"/>
             </w:tabs>
             <w:rPr>
-              <w:rFonts w:eastAsiaTheme="minorEastAsia" w:cstheme="minorBidi"/>
+              <w:rFonts w:ascii="Times New Roman" w:eastAsiaTheme="minorEastAsia" w:hAnsi="Times New Roman"/>
               <w:noProof/>
+              <w:kern w:val="2"/>
               <w:sz w:val="22"/>
               <w:szCs w:val="22"/>
-              <w:lang w:val="es-AR" w:eastAsia="es-AR"/>
+              <w:lang w:val="es-MX" w:eastAsia="es-MX"/>
+              <w14:ligatures w14:val="standardContextual"/>
             </w:rPr>
           </w:pPr>
-          <w:hyperlink w:anchor="_Toc124426223" w:history="1">
+          <w:hyperlink w:anchor="_Toc140912458" w:history="1">
             <w:r>
               <w:rPr>
                 <w:rStyle w:val="Hipervnculo"/>
+                <w:rFonts w:ascii="Times New Roman" w:hAnsi="Times New Roman"/>
                 <w:noProof/>
               </w:rPr>
               <w:t>EL MOMENTO MENOS ESPERADO</w:t>
             </w:r>
             <w:r>
               <w:rPr>
+                <w:rFonts w:ascii="Times New Roman" w:hAnsi="Times New Roman"/>
                 <w:noProof/>
                 <w:webHidden/>
               </w:rPr>
@@ -464,6 +477,7 @@
             </w:r>
             <w:r>
               <w:rPr>
+                <w:rFonts w:ascii="Times New Roman" w:hAnsi="Times New Roman"/>
                 <w:noProof/>
                 <w:webHidden/>
               </w:rPr>
@@ -471,19 +485,22 @@
             </w:r>
             <w:r>
               <w:rPr>
+                <w:rFonts w:ascii="Times New Roman" w:hAnsi="Times New Roman"/>
                 <w:noProof/>
                 <w:webHidden/>
               </w:rPr>
-              <w:instrText xml:space="preserve"> PAGEREF _Toc124426223 \h </w:instrText>
+              <w:instrText xml:space="preserve"> PAGEREF _Toc140912458 \h </w:instrText>
             </w:r>
             <w:r>
               <w:rPr>
+                <w:rFonts w:ascii="Times New Roman" w:hAnsi="Times New Roman"/>
                 <w:noProof/>
                 <w:webHidden/>
               </w:rPr>
             </w:r>
             <w:r>
               <w:rPr>
+                <w:rFonts w:ascii="Times New Roman" w:hAnsi="Times New Roman"/>
                 <w:noProof/>
                 <w:webHidden/>
               </w:rPr>
@@ -491,6 +508,7 @@
             </w:r>
             <w:r>
               <w:rPr>
+                <w:rFonts w:ascii="Times New Roman" w:hAnsi="Times New Roman"/>
                 <w:noProof/>
                 <w:webHidden/>
               </w:rPr>
@@ -498,6 +516,7 @@
             </w:r>
             <w:r>
               <w:rPr>
+                <w:rFonts w:ascii="Times New Roman" w:hAnsi="Times New Roman"/>
                 <w:noProof/>
                 <w:webHidden/>
               </w:rPr>
@@ -512,26 +531,28 @@
               <w:tab w:val="right" w:leader="dot" w:pos="9016"/>
             </w:tabs>
             <w:rPr>
-              <w:rFonts w:eastAsiaTheme="minorEastAsia" w:cstheme="minorBidi"/>
+              <w:rFonts w:ascii="Times New Roman" w:eastAsiaTheme="minorEastAsia" w:hAnsi="Times New Roman"/>
               <w:noProof/>
+              <w:kern w:val="2"/>
               <w:sz w:val="22"/>
               <w:szCs w:val="22"/>
-              <w:lang w:val="es-AR" w:eastAsia="es-AR"/>
+              <w:lang w:val="es-MX" w:eastAsia="es-MX"/>
+              <w14:ligatures w14:val="standardContextual"/>
             </w:rPr>
           </w:pPr>
-          <w:hyperlink w:anchor="_Toc124426224" w:history="1">
+          <w:hyperlink w:anchor="_Toc140912459" w:history="1">
             <w:r>
               <w:rPr>
                 <w:rStyle w:val="Hipervnculo"/>
                 <w:rFonts w:ascii="Times New Roman" w:hAnsi="Times New Roman"/>
                 <w:caps/>
                 <w:noProof/>
-                <w:lang w:bidi="es-ES"/>
               </w:rPr>
-              <w:t>[Escriba el título del capítulo aquí]</w:t>
+              <w:t>la presentación</w:t>
             </w:r>
             <w:r>
               <w:rPr>
+                <w:rFonts w:ascii="Times New Roman" w:hAnsi="Times New Roman"/>
                 <w:noProof/>
                 <w:webHidden/>
               </w:rPr>
@@ -539,6 +560,7 @@
             </w:r>
             <w:r>
               <w:rPr>
+                <w:rFonts w:ascii="Times New Roman" w:hAnsi="Times New Roman"/>
                 <w:noProof/>
                 <w:webHidden/>
               </w:rPr>
@@ -546,19 +568,22 @@
             </w:r>
             <w:r>
               <w:rPr>
+                <w:rFonts w:ascii="Times New Roman" w:hAnsi="Times New Roman"/>
                 <w:noProof/>
                 <w:webHidden/>
               </w:rPr>
-              <w:instrText xml:space="preserve"> PAGEREF _Toc124426224 \h </w:instrText>
+              <w:instrText xml:space="preserve"> PAGEREF _Toc140912459 \h </w:instrText>
             </w:r>
             <w:r>
               <w:rPr>
+                <w:rFonts w:ascii="Times New Roman" w:hAnsi="Times New Roman"/>
                 <w:noProof/>
                 <w:webHidden/>
               </w:rPr>
             </w:r>
             <w:r>
               <w:rPr>
+                <w:rFonts w:ascii="Times New Roman" w:hAnsi="Times New Roman"/>
                 <w:noProof/>
                 <w:webHidden/>
               </w:rPr>
@@ -566,6 +591,7 @@
             </w:r>
             <w:r>
               <w:rPr>
+                <w:rFonts w:ascii="Times New Roman" w:hAnsi="Times New Roman"/>
                 <w:noProof/>
                 <w:webHidden/>
               </w:rPr>
@@ -573,6 +599,7 @@
             </w:r>
             <w:r>
               <w:rPr>
+                <w:rFonts w:ascii="Times New Roman" w:hAnsi="Times New Roman"/>
                 <w:noProof/>
                 <w:webHidden/>
               </w:rPr>
@@ -587,14 +614,16 @@
               <w:tab w:val="right" w:leader="dot" w:pos="9016"/>
             </w:tabs>
             <w:rPr>
-              <w:rFonts w:eastAsiaTheme="minorEastAsia" w:cstheme="minorBidi"/>
+              <w:rFonts w:ascii="Times New Roman" w:eastAsiaTheme="minorEastAsia" w:hAnsi="Times New Roman"/>
               <w:noProof/>
+              <w:kern w:val="2"/>
               <w:sz w:val="22"/>
               <w:szCs w:val="22"/>
-              <w:lang w:val="es-AR" w:eastAsia="es-AR"/>
+              <w:lang w:val="es-MX" w:eastAsia="es-MX"/>
+              <w14:ligatures w14:val="standardContextual"/>
             </w:rPr>
           </w:pPr>
-          <w:hyperlink w:anchor="_Toc124426225" w:history="1">
+          <w:hyperlink w:anchor="_Toc140912460" w:history="1">
             <w:r>
               <w:rPr>
                 <w:rStyle w:val="Hipervnculo"/>
@@ -607,6 +636,7 @@
             </w:r>
             <w:r>
               <w:rPr>
+                <w:rFonts w:ascii="Times New Roman" w:hAnsi="Times New Roman"/>
                 <w:noProof/>
                 <w:webHidden/>
               </w:rPr>
@@ -614,6 +644,7 @@
             </w:r>
             <w:r>
               <w:rPr>
+                <w:rFonts w:ascii="Times New Roman" w:hAnsi="Times New Roman"/>
                 <w:noProof/>
                 <w:webHidden/>
               </w:rPr>
@@ -621,19 +652,22 @@
             </w:r>
             <w:r>
               <w:rPr>
+                <w:rFonts w:ascii="Times New Roman" w:hAnsi="Times New Roman"/>
                 <w:noProof/>
                 <w:webHidden/>
               </w:rPr>
-              <w:instrText xml:space="preserve"> PAGEREF _Toc124426225 \h </w:instrText>
+              <w:instrText xml:space="preserve"> PAGEREF _Toc140912460 \h </w:instrText>
             </w:r>
             <w:r>
               <w:rPr>
+                <w:rFonts w:ascii="Times New Roman" w:hAnsi="Times New Roman"/>
                 <w:noProof/>
                 <w:webHidden/>
               </w:rPr>
             </w:r>
             <w:r>
               <w:rPr>
+                <w:rFonts w:ascii="Times New Roman" w:hAnsi="Times New Roman"/>
                 <w:noProof/>
                 <w:webHidden/>
               </w:rPr>
@@ -641,13 +675,15 @@
             </w:r>
             <w:r>
               <w:rPr>
+                <w:rFonts w:ascii="Times New Roman" w:hAnsi="Times New Roman"/>
                 <w:noProof/>
                 <w:webHidden/>
               </w:rPr>
-              <w:t>10</w:t>
+              <w:t>17</w:t>
             </w:r>
             <w:r>
               <w:rPr>
+                <w:rFonts w:ascii="Times New Roman" w:hAnsi="Times New Roman"/>
                 <w:noProof/>
                 <w:webHidden/>
               </w:rPr>
@@ -662,14 +698,268 @@
               <w:tab w:val="right" w:leader="dot" w:pos="9016"/>
             </w:tabs>
             <w:rPr>
-              <w:rFonts w:eastAsiaTheme="minorEastAsia" w:cstheme="minorBidi"/>
+              <w:rFonts w:ascii="Times New Roman" w:eastAsiaTheme="minorEastAsia" w:hAnsi="Times New Roman"/>
               <w:noProof/>
+              <w:kern w:val="2"/>
               <w:sz w:val="22"/>
               <w:szCs w:val="22"/>
-              <w:lang w:val="es-AR" w:eastAsia="es-AR"/>
+              <w:lang w:val="es-MX" w:eastAsia="es-MX"/>
+              <w14:ligatures w14:val="standardContextual"/>
             </w:rPr>
           </w:pPr>
-          <w:hyperlink w:anchor="_Toc124426226" w:history="1">
+          <w:hyperlink w:anchor="_Toc140912461" w:history="1">
+            <w:r>
+              <w:rPr>
+                <w:rStyle w:val="Hipervnculo"/>
+                <w:rFonts w:ascii="Times New Roman" w:hAnsi="Times New Roman"/>
+                <w:caps/>
+                <w:noProof/>
+                <w:lang w:bidi="es-ES"/>
+              </w:rPr>
+              <w:t>[Escriba el título del capítulo]</w:t>
+            </w:r>
+            <w:r>
+              <w:rPr>
+                <w:rFonts w:ascii="Times New Roman" w:hAnsi="Times New Roman"/>
+                <w:noProof/>
+                <w:webHidden/>
+              </w:rPr>
+              <w:tab/>
+            </w:r>
+            <w:r>
+              <w:rPr>
+                <w:rFonts w:ascii="Times New Roman" w:hAnsi="Times New Roman"/>
+                <w:noProof/>
+                <w:webHidden/>
+              </w:rPr>
+              <w:fldChar w:fldCharType="begin"/>
+            </w:r>
+            <w:r>
+              <w:rPr>
+                <w:rFonts w:ascii="Times New Roman" w:hAnsi="Times New Roman"/>
+                <w:noProof/>
+                <w:webHidden/>
+              </w:rPr>
+              <w:instrText xml:space="preserve"> PAGEREF _Toc140912461 \h </w:instrText>
+            </w:r>
+            <w:r>
+              <w:rPr>
+                <w:rFonts w:ascii="Times New Roman" w:hAnsi="Times New Roman"/>
+                <w:noProof/>
+                <w:webHidden/>
+              </w:rPr>
+            </w:r>
+            <w:r>
+              <w:rPr>
+                <w:rFonts w:ascii="Times New Roman" w:hAnsi="Times New Roman"/>
+                <w:noProof/>
+                <w:webHidden/>
+              </w:rPr>
+              <w:fldChar w:fldCharType="separate"/>
+            </w:r>
+            <w:r>
+              <w:rPr>
+                <w:rFonts w:ascii="Times New Roman" w:hAnsi="Times New Roman"/>
+                <w:noProof/>
+                <w:webHidden/>
+              </w:rPr>
+              <w:t>18</w:t>
+            </w:r>
+            <w:r>
+              <w:rPr>
+                <w:rFonts w:ascii="Times New Roman" w:hAnsi="Times New Roman"/>
+                <w:noProof/>
+                <w:webHidden/>
+              </w:rPr>
+              <w:fldChar w:fldCharType="end"/>
+            </w:r>
+          </w:hyperlink>
+        </w:p>
+        <w:p>
+          <w:pPr>
+            <w:pStyle w:val="TDC1"/>
+            <w:tabs>
+              <w:tab w:val="right" w:leader="dot" w:pos="9016"/>
+            </w:tabs>
+            <w:rPr>
+              <w:rFonts w:ascii="Times New Roman" w:eastAsiaTheme="minorEastAsia" w:hAnsi="Times New Roman"/>
+              <w:noProof/>
+              <w:kern w:val="2"/>
+              <w:sz w:val="22"/>
+              <w:szCs w:val="22"/>
+              <w:lang w:val="es-MX" w:eastAsia="es-MX"/>
+              <w14:ligatures w14:val="standardContextual"/>
+            </w:rPr>
+          </w:pPr>
+          <w:hyperlink w:anchor="_Toc140912462" w:history="1">
+            <w:r>
+              <w:rPr>
+                <w:rStyle w:val="Hipervnculo"/>
+                <w:rFonts w:ascii="Times New Roman" w:hAnsi="Times New Roman"/>
+                <w:caps/>
+                <w:noProof/>
+                <w:lang w:bidi="es-ES"/>
+              </w:rPr>
+              <w:t>[Escriba el título del capítulo]</w:t>
+            </w:r>
+            <w:r>
+              <w:rPr>
+                <w:rFonts w:ascii="Times New Roman" w:hAnsi="Times New Roman"/>
+                <w:noProof/>
+                <w:webHidden/>
+              </w:rPr>
+              <w:tab/>
+            </w:r>
+            <w:r>
+              <w:rPr>
+                <w:rFonts w:ascii="Times New Roman" w:hAnsi="Times New Roman"/>
+                <w:noProof/>
+                <w:webHidden/>
+              </w:rPr>
+              <w:fldChar w:fldCharType="begin"/>
+            </w:r>
+            <w:r>
+              <w:rPr>
+                <w:rFonts w:ascii="Times New Roman" w:hAnsi="Times New Roman"/>
+                <w:noProof/>
+                <w:webHidden/>
+              </w:rPr>
+              <w:instrText xml:space="preserve"> PAGEREF _Toc140912462 \h </w:instrText>
+            </w:r>
+            <w:r>
+              <w:rPr>
+                <w:rFonts w:ascii="Times New Roman" w:hAnsi="Times New Roman"/>
+                <w:noProof/>
+                <w:webHidden/>
+              </w:rPr>
+            </w:r>
+            <w:r>
+              <w:rPr>
+                <w:rFonts w:ascii="Times New Roman" w:hAnsi="Times New Roman"/>
+                <w:noProof/>
+                <w:webHidden/>
+              </w:rPr>
+              <w:fldChar w:fldCharType="separate"/>
+            </w:r>
+            <w:r>
+              <w:rPr>
+                <w:rFonts w:ascii="Times New Roman" w:hAnsi="Times New Roman"/>
+                <w:noProof/>
+                <w:webHidden/>
+              </w:rPr>
+              <w:t>19</w:t>
+            </w:r>
+            <w:r>
+              <w:rPr>
+                <w:rFonts w:ascii="Times New Roman" w:hAnsi="Times New Roman"/>
+                <w:noProof/>
+                <w:webHidden/>
+              </w:rPr>
+              <w:fldChar w:fldCharType="end"/>
+            </w:r>
+          </w:hyperlink>
+        </w:p>
+        <w:p>
+          <w:pPr>
+            <w:pStyle w:val="TDC1"/>
+            <w:tabs>
+              <w:tab w:val="right" w:leader="dot" w:pos="9016"/>
+            </w:tabs>
+            <w:rPr>
+              <w:rFonts w:ascii="Times New Roman" w:eastAsiaTheme="minorEastAsia" w:hAnsi="Times New Roman"/>
+              <w:noProof/>
+              <w:kern w:val="2"/>
+              <w:sz w:val="22"/>
+              <w:szCs w:val="22"/>
+              <w:lang w:val="es-MX" w:eastAsia="es-MX"/>
+              <w14:ligatures w14:val="standardContextual"/>
+            </w:rPr>
+          </w:pPr>
+          <w:hyperlink w:anchor="_Toc140912463" w:history="1">
+            <w:r>
+              <w:rPr>
+                <w:rStyle w:val="Hipervnculo"/>
+                <w:rFonts w:ascii="Times New Roman" w:hAnsi="Times New Roman"/>
+                <w:caps/>
+                <w:noProof/>
+                <w:lang w:bidi="es-ES"/>
+              </w:rPr>
+              <w:t>[Escriba el título del capítulo]</w:t>
+            </w:r>
+            <w:r>
+              <w:rPr>
+                <w:rFonts w:ascii="Times New Roman" w:hAnsi="Times New Roman"/>
+                <w:noProof/>
+                <w:webHidden/>
+              </w:rPr>
+              <w:tab/>
+            </w:r>
+            <w:r>
+              <w:rPr>
+                <w:rFonts w:ascii="Times New Roman" w:hAnsi="Times New Roman"/>
+                <w:noProof/>
+                <w:webHidden/>
+              </w:rPr>
+              <w:fldChar w:fldCharType="begin"/>
+            </w:r>
+            <w:r>
+              <w:rPr>
+                <w:rFonts w:ascii="Times New Roman" w:hAnsi="Times New Roman"/>
+                <w:noProof/>
+                <w:webHidden/>
+              </w:rPr>
+              <w:instrText xml:space="preserve"> PAGEREF _Toc140912463 \h </w:instrText>
+            </w:r>
+            <w:r>
+              <w:rPr>
+                <w:rFonts w:ascii="Times New Roman" w:hAnsi="Times New Roman"/>
+                <w:noProof/>
+                <w:webHidden/>
+              </w:rPr>
+            </w:r>
+            <w:r>
+              <w:rPr>
+                <w:rFonts w:ascii="Times New Roman" w:hAnsi="Times New Roman"/>
+                <w:noProof/>
+                <w:webHidden/>
+              </w:rPr>
+              <w:fldChar w:fldCharType="separate"/>
+            </w:r>
+            <w:r>
+              <w:rPr>
+                <w:rFonts w:ascii="Times New Roman" w:hAnsi="Times New Roman"/>
+                <w:noProof/>
+                <w:webHidden/>
+              </w:rPr>
+              <w:t>20</w:t>
+            </w:r>
+            <w:r>
+              <w:rPr>
+                <w:rFonts w:ascii="Times New Roman" w:hAnsi="Times New Roman"/>
+                <w:noProof/>
+                <w:webHidden/>
+              </w:rPr>
+              <w:fldChar w:fldCharType="end"/>
+            </w:r>
+          </w:hyperlink>
+        </w:p>
+        <w:p>
+          <w:pPr>
+            <w:pStyle w:val="TDC1"/>
+            <w:tabs>
+              <w:tab w:val="right" w:leader="dot" w:pos="9016"/>
+            </w:tabs>
+            <w:rPr>
+              <w:rFonts w:ascii="Times New Roman" w:eastAsiaTheme="minorEastAsia" w:hAnsi="Times New Roman"/>
+              <w:noProof/>
+              <w:kern w:val="2"/>
+              <w:sz w:val="22"/>
+              <w:szCs w:val="22"/>
+              <w:lang w:val="es-MX" w:eastAsia="es-MX"/>
+              <w14:ligatures w14:val="standardContextual"/>
+            </w:rPr>
+          </w:pPr>
+          <w:hyperlink w:anchor="_Toc140912464" w:history="1">
             <w:r>
               <w:rPr>
                 <w:rStyle w:val="Hipervnculo"/>
@@ -681,6 +971,7 @@
             </w:r>
             <w:r>
               <w:rPr>
+                <w:rFonts w:ascii="Times New Roman" w:hAnsi="Times New Roman"/>
                 <w:noProof/>
                 <w:webHidden/>
               </w:rPr>
@@ -688,6 +979,7 @@
             </w:r>
             <w:r>
               <w:rPr>
+                <w:rFonts w:ascii="Times New Roman" w:hAnsi="Times New Roman"/>
                 <w:noProof/>
                 <w:webHidden/>
               </w:rPr>
@@ -695,19 +987,22 @@
             </w:r>
             <w:r>
               <w:rPr>
+                <w:rFonts w:ascii="Times New Roman" w:hAnsi="Times New Roman"/>
                 <w:noProof/>
                 <w:webHidden/>
               </w:rPr>
-              <w:instrText xml:space="preserve"> PAGEREF _Toc124426226 \h </w:instrText>
+              <w:instrText xml:space="preserve"> PAGEREF _Toc140912464 \h </w:instrText>
             </w:r>
             <w:r>
               <w:rPr>
+                <w:rFonts w:ascii="Times New Roman" w:hAnsi="Times New Roman"/>
                 <w:noProof/>
                 <w:webHidden/>
               </w:rPr>
             </w:r>
             <w:r>
               <w:rPr>
+                <w:rFonts w:ascii="Times New Roman" w:hAnsi="Times New Roman"/>
                 <w:noProof/>
                 <w:webHidden/>
               </w:rPr>
@@ -715,13 +1010,15 @@
             </w:r>
             <w:r>
               <w:rPr>
+                <w:rFonts w:ascii="Times New Roman" w:hAnsi="Times New Roman"/>
                 <w:noProof/>
                 <w:webHidden/>
               </w:rPr>
-              <w:t>11</w:t>
+              <w:t>21</w:t>
             </w:r>
             <w:r>
               <w:rPr>
+                <w:rFonts w:ascii="Times New Roman" w:hAnsi="Times New Roman"/>
                 <w:noProof/>
                 <w:webHidden/>
               </w:rPr>
@@ -791,7 +1088,7 @@
         <w:lastRenderedPageBreak/>
         <w:t xml:space="preserve"> </w:t>
       </w:r>
-      <w:bookmarkStart w:id="0" w:name="_Toc124426222"/>
+      <w:bookmarkStart w:id="0" w:name="_Toc140912457"/>
       <w:r>
         <w:rPr>
           <w:rFonts w:ascii="Times New Roman" w:hAnsi="Times New Roman"/>
@@ -905,14 +1202,12 @@
         </w:rPr>
         <w:t xml:space="preserve">, yo era un estudiante casi sobresaliente, casi porque si bien </w:t>
       </w:r>
-      <w:proofErr w:type="spellStart"/>
-      <w:r>
-        <w:rPr>
-          <w:rFonts w:ascii="Times New Roman" w:hAnsi="Times New Roman"/>
-        </w:rPr>
-        <w:t>tenia</w:t>
-      </w:r>
-      <w:proofErr w:type="spellEnd"/>
+      <w:r>
+        <w:rPr>
+          <w:rFonts w:ascii="Times New Roman" w:hAnsi="Times New Roman"/>
+        </w:rPr>
+        <w:t>tenía</w:t>
+      </w:r>
       <w:r>
         <w:rPr>
           <w:rFonts w:ascii="Times New Roman" w:hAnsi="Times New Roman"/>
@@ -1170,7 +1465,7 @@
       <w:pPr>
         <w:pStyle w:val="Ttulo1"/>
       </w:pPr>
-      <w:bookmarkStart w:id="1" w:name="_Toc124426223"/>
+      <w:bookmarkStart w:id="1" w:name="_Toc140912458"/>
       <w:r>
         <w:t>EL MOMENTO MENOS ESPERADO</w:t>
       </w:r>
@@ -1305,21 +1600,7 @@
         <w:rPr>
           <w:rFonts w:ascii="Times New Roman" w:hAnsi="Times New Roman"/>
         </w:rPr>
-        <w:t xml:space="preserve"> la atención, no </w:t>
-      </w:r>
-      <w:proofErr w:type="spellStart"/>
-      <w:r>
-        <w:rPr>
-          <w:rFonts w:ascii="Times New Roman" w:hAnsi="Times New Roman"/>
-        </w:rPr>
-        <w:t>no</w:t>
-      </w:r>
-      <w:proofErr w:type="spellEnd"/>
-      <w:r>
-        <w:rPr>
-          <w:rFonts w:ascii="Times New Roman" w:hAnsi="Times New Roman"/>
-        </w:rPr>
-        <w:t>, lo que dijo a continuación fue realmente lo que dejo a todos en shock. Y sito todo</w:t>
+        <w:t xml:space="preserve"> la atención, no, lo que dijo a continuación fue realmente lo que dejo a todos en shock. Y sito todo</w:t>
       </w:r>
       <w:r>
         <w:rPr>
@@ -1932,14 +2213,12 @@
         </w:rPr>
         <w:t xml:space="preserve"> pero sentía una fuerza increíble cuando sonaba, ésta provenía del interior de </w:t>
       </w:r>
-      <w:proofErr w:type="spellStart"/>
-      <w:r>
-        <w:rPr>
-          <w:rFonts w:ascii="Times New Roman" w:hAnsi="Times New Roman"/>
-        </w:rPr>
-        <w:t>Inash</w:t>
-      </w:r>
-      <w:proofErr w:type="spellEnd"/>
+      <w:r>
+        <w:rPr>
+          <w:rFonts w:ascii="Times New Roman" w:hAnsi="Times New Roman"/>
+        </w:rPr>
+        <w:t>Nash</w:t>
+      </w:r>
       <w:r>
         <w:rPr>
           <w:rFonts w:ascii="Times New Roman" w:hAnsi="Times New Roman"/>
@@ -2231,14 +2510,12 @@
         <w:tab/>
         <w:t xml:space="preserve">El tiempo vuela cuando te entretienes, ya se estaba haciendo tarde, me pase todo el tiempo que quería perder y más aun haciéndole preguntas a </w:t>
       </w:r>
-      <w:proofErr w:type="spellStart"/>
-      <w:r>
-        <w:rPr>
-          <w:rFonts w:ascii="Times New Roman" w:hAnsi="Times New Roman"/>
-        </w:rPr>
-        <w:t>Inash</w:t>
-      </w:r>
-      <w:proofErr w:type="spellEnd"/>
+      <w:r>
+        <w:rPr>
+          <w:rFonts w:ascii="Times New Roman" w:hAnsi="Times New Roman"/>
+        </w:rPr>
+        <w:t>Nash</w:t>
+      </w:r>
       <w:r>
         <w:rPr>
           <w:rFonts w:ascii="Times New Roman" w:hAnsi="Times New Roman"/>
@@ -2339,7 +2616,8 @@
           <w:caps/>
         </w:rPr>
       </w:pPr>
-      <w:bookmarkStart w:id="2" w:name="_Hlk528531272"/>
+      <w:bookmarkStart w:id="2" w:name="_Toc140912459"/>
+      <w:bookmarkStart w:id="3" w:name="_Hlk528531272"/>
       <w:r>
         <w:rPr>
           <w:rFonts w:ascii="Times New Roman" w:hAnsi="Times New Roman"/>
@@ -2348,8 +2626,9 @@
         <w:lastRenderedPageBreak/>
         <w:t>la presentación</w:t>
       </w:r>
+      <w:bookmarkEnd w:id="2"/>
     </w:p>
-    <w:bookmarkEnd w:id="2"/>
+    <w:bookmarkEnd w:id="3"/>
     <w:p>
       <w:pPr>
         <w:rPr>
@@ -3013,16 +3292,14 @@
         </w:rPr>
         <w:t xml:space="preserve"> “si bien su raza era la creadora de </w:t>
       </w:r>
-      <w:proofErr w:type="spellStart"/>
       <w:r>
         <w:rPr>
           <w:rFonts w:ascii="Times New Roman" w:hAnsi="Times New Roman"/>
           <w:i/>
           <w:iCs/>
         </w:rPr>
-        <w:t>Inash</w:t>
-      </w:r>
-      <w:proofErr w:type="spellEnd"/>
+        <w:t>Nash</w:t>
+      </w:r>
       <w:r>
         <w:rPr>
           <w:rFonts w:ascii="Times New Roman" w:hAnsi="Times New Roman"/>
@@ -3059,14 +3336,12 @@
         </w:rPr>
         <w:t xml:space="preserve">algo que me había contado en uno de los días de mi entrenamiento, entonces comprendí algo que me sirvió bastante después, que por </w:t>
       </w:r>
-      <w:proofErr w:type="spellStart"/>
-      <w:r>
-        <w:rPr>
-          <w:rFonts w:ascii="Times New Roman" w:hAnsi="Times New Roman"/>
-        </w:rPr>
-        <w:t>si</w:t>
-      </w:r>
-      <w:proofErr w:type="spellEnd"/>
+      <w:r>
+        <w:rPr>
+          <w:rFonts w:ascii="Times New Roman" w:hAnsi="Times New Roman"/>
+        </w:rPr>
+        <w:t>sí</w:t>
+      </w:r>
       <w:r>
         <w:rPr>
           <w:rFonts w:ascii="Times New Roman" w:hAnsi="Times New Roman"/>
@@ -3322,14 +3597,12 @@
         </w:rPr>
         <w:t xml:space="preserve">Mientras más creemos estar sobre los demás, </w:t>
       </w:r>
-      <w:proofErr w:type="spellStart"/>
-      <w:r>
-        <w:rPr>
-          <w:rFonts w:ascii="Times New Roman" w:hAnsi="Times New Roman"/>
-        </w:rPr>
-        <w:t>mas</w:t>
-      </w:r>
-      <w:proofErr w:type="spellEnd"/>
+      <w:r>
+        <w:rPr>
+          <w:rFonts w:ascii="Times New Roman" w:hAnsi="Times New Roman"/>
+        </w:rPr>
+        <w:t>más</w:t>
+      </w:r>
       <w:r>
         <w:rPr>
           <w:rFonts w:ascii="Times New Roman" w:hAnsi="Times New Roman"/>
@@ -3342,28 +3615,24 @@
         </w:rPr>
         <w:t xml:space="preserve">cuanta </w:t>
       </w:r>
-      <w:proofErr w:type="spellStart"/>
-      <w:r>
-        <w:rPr>
-          <w:rFonts w:ascii="Times New Roman" w:hAnsi="Times New Roman"/>
-        </w:rPr>
-        <w:t>mas</w:t>
-      </w:r>
-      <w:proofErr w:type="spellEnd"/>
+      <w:r>
+        <w:rPr>
+          <w:rFonts w:ascii="Times New Roman" w:hAnsi="Times New Roman"/>
+        </w:rPr>
+        <w:t>más</w:t>
+      </w:r>
       <w:r>
         <w:rPr>
           <w:rFonts w:ascii="Times New Roman" w:hAnsi="Times New Roman"/>
         </w:rPr>
         <w:t xml:space="preserve"> confianza tenemos en que ya ganamos algo, sin siquiera haber comenzado y sin tener idea de lo que son capaces nuestros rivales, somos </w:t>
       </w:r>
-      <w:proofErr w:type="spellStart"/>
-      <w:r>
-        <w:rPr>
-          <w:rFonts w:ascii="Times New Roman" w:hAnsi="Times New Roman"/>
-        </w:rPr>
-        <w:t>mas</w:t>
-      </w:r>
-      <w:proofErr w:type="spellEnd"/>
+      <w:r>
+        <w:rPr>
+          <w:rFonts w:ascii="Times New Roman" w:hAnsi="Times New Roman"/>
+        </w:rPr>
+        <w:t>más</w:t>
+      </w:r>
       <w:r>
         <w:rPr>
           <w:rFonts w:ascii="Times New Roman" w:hAnsi="Times New Roman"/>
@@ -3412,14 +3681,12 @@
         </w:rPr>
         <w:t xml:space="preserve">, asique si me permites una sugerencia, regresa a casa, deja este planeta de forma </w:t>
       </w:r>
-      <w:proofErr w:type="spellStart"/>
-      <w:r>
-        <w:rPr>
-          <w:rFonts w:ascii="Times New Roman" w:hAnsi="Times New Roman"/>
-        </w:rPr>
-        <w:t>pacifica</w:t>
-      </w:r>
-      <w:proofErr w:type="spellEnd"/>
+      <w:r>
+        <w:rPr>
+          <w:rFonts w:ascii="Times New Roman" w:hAnsi="Times New Roman"/>
+        </w:rPr>
+        <w:t>pacífica</w:t>
+      </w:r>
       <w:r>
         <w:rPr>
           <w:rFonts w:ascii="Times New Roman" w:hAnsi="Times New Roman"/>
@@ -3444,14 +3711,12 @@
         </w:rPr>
         <w:t xml:space="preserve">inocentes que no tienen nada que ver. Se sobre entendía que ambos tirábamos de una misma </w:t>
       </w:r>
-      <w:proofErr w:type="gramStart"/>
-      <w:r>
-        <w:rPr>
-          <w:rFonts w:ascii="Times New Roman" w:hAnsi="Times New Roman"/>
-        </w:rPr>
-        <w:t>cuerda</w:t>
-      </w:r>
-      <w:proofErr w:type="gramEnd"/>
+      <w:r>
+        <w:rPr>
+          <w:rFonts w:ascii="Times New Roman" w:hAnsi="Times New Roman"/>
+        </w:rPr>
+        <w:t>cuerda,</w:t>
+      </w:r>
       <w:r>
         <w:rPr>
           <w:rFonts w:ascii="Times New Roman" w:hAnsi="Times New Roman"/>
@@ -3485,14 +3750,12 @@
         </w:rPr>
         <w:t xml:space="preserve">La forma más fácil de llegar a un acuerdo es exponer todas las peticiones de ambas partes, de esta manera se van considerando puntos en común, opciones alternativas para alguna sugerencia, se van dejando de lado aquellas demandas que </w:t>
       </w:r>
-      <w:proofErr w:type="spellStart"/>
-      <w:r>
-        <w:rPr>
-          <w:rFonts w:ascii="Times New Roman" w:hAnsi="Times New Roman"/>
-        </w:rPr>
-        <w:t>esta</w:t>
-      </w:r>
-      <w:proofErr w:type="spellEnd"/>
+      <w:r>
+        <w:rPr>
+          <w:rFonts w:ascii="Times New Roman" w:hAnsi="Times New Roman"/>
+        </w:rPr>
+        <w:t>está</w:t>
+      </w:r>
       <w:r>
         <w:rPr>
           <w:rFonts w:ascii="Times New Roman" w:hAnsi="Times New Roman"/>
@@ -3627,28 +3890,24 @@
         </w:rPr>
         <w:t xml:space="preserve"> solo le importaba su propia vida y que si algo le pasaba, esto </w:t>
       </w:r>
-      <w:proofErr w:type="spellStart"/>
-      <w:r>
-        <w:rPr>
-          <w:rFonts w:ascii="Times New Roman" w:hAnsi="Times New Roman"/>
-        </w:rPr>
-        <w:t>seria</w:t>
-      </w:r>
-      <w:proofErr w:type="spellEnd"/>
+      <w:r>
+        <w:rPr>
+          <w:rFonts w:ascii="Times New Roman" w:hAnsi="Times New Roman"/>
+        </w:rPr>
+        <w:t>sería</w:t>
+      </w:r>
       <w:r>
         <w:rPr>
           <w:rFonts w:ascii="Times New Roman" w:hAnsi="Times New Roman"/>
         </w:rPr>
         <w:t xml:space="preserve"> </w:t>
       </w:r>
-      <w:proofErr w:type="spellStart"/>
-      <w:r>
-        <w:rPr>
-          <w:rFonts w:ascii="Times New Roman" w:hAnsi="Times New Roman"/>
-        </w:rPr>
-        <w:t>mas</w:t>
-      </w:r>
-      <w:proofErr w:type="spellEnd"/>
+      <w:r>
+        <w:rPr>
+          <w:rFonts w:ascii="Times New Roman" w:hAnsi="Times New Roman"/>
+        </w:rPr>
+        <w:t>más</w:t>
+      </w:r>
       <w:r>
         <w:rPr>
           <w:rFonts w:ascii="Times New Roman" w:hAnsi="Times New Roman"/>
@@ -3772,14 +4031,12 @@
         </w:rPr>
         <w:t xml:space="preserve"> comencé reuniendo todo lo necesario para la supervivencia de una persona, o en mi caso un grupo de personas, lo suficiente para que no les faltara nada por una periodo de tiempo, el cual esperaba que no fuese prolongado, pero que al final termino siendo así, a continuación transporte las casas de todos aquellos cercanos a </w:t>
       </w:r>
-      <w:proofErr w:type="spellStart"/>
-      <w:r>
-        <w:rPr>
-          <w:rFonts w:ascii="Times New Roman" w:hAnsi="Times New Roman"/>
-        </w:rPr>
-        <w:t>mi</w:t>
-      </w:r>
-      <w:proofErr w:type="spellEnd"/>
+      <w:r>
+        <w:rPr>
+          <w:rFonts w:ascii="Times New Roman" w:hAnsi="Times New Roman"/>
+        </w:rPr>
+        <w:t>mí</w:t>
+      </w:r>
       <w:r>
         <w:rPr>
           <w:rFonts w:ascii="Times New Roman" w:hAnsi="Times New Roman"/>
@@ -4027,7 +4284,13 @@
         <w:rPr>
           <w:rFonts w:ascii="Times New Roman" w:hAnsi="Times New Roman"/>
         </w:rPr>
-        <w:t xml:space="preserve"> tenían suficiente dinero, se enfocaron en hacer sus propias búsquedas y con los siempre confiables infiltrados que tenían en el gobierno</w:t>
+        <w:t xml:space="preserve"> y</w:t>
+      </w:r>
+      <w:r>
+        <w:rPr>
+          <w:rFonts w:ascii="Times New Roman" w:hAnsi="Times New Roman"/>
+        </w:rPr>
+        <w:t xml:space="preserve"> tenían suficiente dinero, se enfocaron en hacer sus propias búsquedas y con los confiables infiltrados que tenían en el gobierno</w:t>
       </w:r>
       <w:r>
         <w:rPr>
@@ -4039,7 +4302,31 @@
         <w:rPr>
           <w:rFonts w:ascii="Times New Roman" w:hAnsi="Times New Roman"/>
         </w:rPr>
-        <w:t>, donde, en colaboración con demás entidades interesadas comenzaron con la búsqueda de algún rastro</w:t>
+        <w:t>, donde en colaboración con demás entidades interesadas</w:t>
+      </w:r>
+      <w:r>
+        <w:rPr>
+          <w:rFonts w:ascii="Times New Roman" w:hAnsi="Times New Roman"/>
+        </w:rPr>
+        <w:t>,</w:t>
+      </w:r>
+      <w:r>
+        <w:rPr>
+          <w:rFonts w:ascii="Times New Roman" w:hAnsi="Times New Roman"/>
+        </w:rPr>
+        <w:t xml:space="preserve"> comenzaron con </w:t>
+      </w:r>
+      <w:r>
+        <w:rPr>
+          <w:rFonts w:ascii="Times New Roman" w:hAnsi="Times New Roman"/>
+        </w:rPr>
+        <w:t xml:space="preserve">el rastreo </w:t>
+      </w:r>
+      <w:r>
+        <w:rPr>
+          <w:rFonts w:ascii="Times New Roman" w:hAnsi="Times New Roman"/>
+        </w:rPr>
+        <w:t>de algún rastro</w:t>
       </w:r>
       <w:r>
         <w:rPr>
@@ -4075,13 +4362,133 @@
         <w:rPr>
           <w:rFonts w:ascii="Times New Roman" w:hAnsi="Times New Roman"/>
         </w:rPr>
-        <w:t>pasarles a sus familias, por interés científico y demás razones. Al ver esta determinación, decidí hacerles una visita, y así partí, aparecí de las sombras y obtuve toda la atención que quería, hice un pequeño fallo en sus comunicaciones, mi idea era que se retiraran</w:t>
-      </w:r>
-      <w:r>
-        <w:rPr>
-          <w:rFonts w:ascii="Times New Roman" w:hAnsi="Times New Roman"/>
-        </w:rPr>
-        <w:t xml:space="preserve"> sin que llegara a pasarles nada, que quedara en claro que no había manera de seguirme el paso o el rastro, cosa que luego de</w:t>
+        <w:t xml:space="preserve">pasarles a sus familias, por interés científico </w:t>
+      </w:r>
+      <w:r>
+        <w:rPr>
+          <w:rFonts w:ascii="Times New Roman" w:hAnsi="Times New Roman"/>
+        </w:rPr>
+        <w:t xml:space="preserve">u otras </w:t>
+      </w:r>
+      <w:r>
+        <w:rPr>
+          <w:rFonts w:ascii="Times New Roman" w:hAnsi="Times New Roman"/>
+        </w:rPr>
+        <w:t>razones</w:t>
+      </w:r>
+      <w:r>
+        <w:rPr>
+          <w:rFonts w:ascii="Times New Roman" w:hAnsi="Times New Roman"/>
+        </w:rPr>
+        <w:t xml:space="preserve"> ambiciosas</w:t>
+      </w:r>
+      <w:r>
+        <w:rPr>
+          <w:rFonts w:ascii="Times New Roman" w:hAnsi="Times New Roman"/>
+        </w:rPr>
+        <w:t>. Al ver esta determinación, decidí hacerles una visita, y</w:t>
+      </w:r>
+      <w:r>
+        <w:rPr>
+          <w:rFonts w:ascii="Times New Roman" w:hAnsi="Times New Roman"/>
+        </w:rPr>
+        <w:t xml:space="preserve"> en cuanto el atardecer cayo,</w:t>
+      </w:r>
+      <w:r>
+        <w:rPr>
+          <w:rFonts w:ascii="Times New Roman" w:hAnsi="Times New Roman"/>
+        </w:rPr>
+        <w:t xml:space="preserve"> partí</w:t>
+      </w:r>
+      <w:r>
+        <w:rPr>
+          <w:rFonts w:ascii="Times New Roman" w:hAnsi="Times New Roman"/>
+        </w:rPr>
+        <w:t>.</w:t>
+      </w:r>
+      <w:r>
+        <w:rPr>
+          <w:rFonts w:ascii="Times New Roman" w:hAnsi="Times New Roman"/>
+        </w:rPr>
+        <w:t xml:space="preserve"> </w:t>
+      </w:r>
+      <w:r>
+        <w:rPr>
+          <w:rFonts w:ascii="Times New Roman" w:hAnsi="Times New Roman"/>
+        </w:rPr>
+        <w:t>A</w:t>
+      </w:r>
+      <w:r>
+        <w:rPr>
+          <w:rFonts w:ascii="Times New Roman" w:hAnsi="Times New Roman"/>
+        </w:rPr>
+        <w:t xml:space="preserve">parecí de </w:t>
+      </w:r>
+      <w:r>
+        <w:rPr>
+          <w:rFonts w:ascii="Times New Roman" w:hAnsi="Times New Roman"/>
+        </w:rPr>
+        <w:t>entre las</w:t>
+      </w:r>
+      <w:r>
+        <w:rPr>
+          <w:rFonts w:ascii="Times New Roman" w:hAnsi="Times New Roman"/>
+        </w:rPr>
+        <w:t xml:space="preserve"> sombras y obtuve toda la atención que quería, hice un pequeño fallo en sus comunicaciones</w:t>
+      </w:r>
+      <w:r>
+        <w:rPr>
+          <w:rFonts w:ascii="Times New Roman" w:hAnsi="Times New Roman"/>
+        </w:rPr>
+        <w:t xml:space="preserve"> ya que</w:t>
+      </w:r>
+      <w:r>
+        <w:rPr>
+          <w:rFonts w:ascii="Times New Roman" w:hAnsi="Times New Roman"/>
+        </w:rPr>
+        <w:t xml:space="preserve"> mi idea era se retiraran</w:t>
+      </w:r>
+      <w:r>
+        <w:rPr>
+          <w:rFonts w:ascii="Times New Roman" w:hAnsi="Times New Roman"/>
+        </w:rPr>
+        <w:t xml:space="preserve"> sin que </w:t>
+      </w:r>
+      <w:r>
+        <w:rPr>
+          <w:rFonts w:ascii="Times New Roman" w:hAnsi="Times New Roman"/>
+        </w:rPr>
+        <w:t xml:space="preserve">tuviera que </w:t>
+      </w:r>
+      <w:r>
+        <w:rPr>
+          <w:rFonts w:ascii="Times New Roman" w:hAnsi="Times New Roman"/>
+        </w:rPr>
+        <w:t xml:space="preserve">pasarles nada, que </w:t>
+      </w:r>
+      <w:r>
+        <w:rPr>
+          <w:rFonts w:ascii="Times New Roman" w:hAnsi="Times New Roman"/>
+        </w:rPr>
+        <w:t>quedara</w:t>
+      </w:r>
+      <w:r>
+        <w:rPr>
+          <w:rFonts w:ascii="Times New Roman" w:hAnsi="Times New Roman"/>
+        </w:rPr>
+        <w:t xml:space="preserve"> en claro que no había manera de seguirme el paso</w:t>
+      </w:r>
+      <w:r>
+        <w:rPr>
+          <w:rFonts w:ascii="Times New Roman" w:hAnsi="Times New Roman"/>
+        </w:rPr>
+        <w:t xml:space="preserve"> ya que no hay tal</w:t>
+      </w:r>
+      <w:r>
+        <w:rPr>
+          <w:rFonts w:ascii="Times New Roman" w:hAnsi="Times New Roman"/>
+        </w:rPr>
+        <w:t xml:space="preserve"> rastro, cosa que luego de</w:t>
       </w:r>
       <w:r>
         <w:rPr>
@@ -4099,7 +4506,31 @@
         <w:rPr>
           <w:rFonts w:ascii="Times New Roman" w:hAnsi="Times New Roman"/>
         </w:rPr>
-        <w:t xml:space="preserve"> de mi capacidad más una explicación breve de lo que </w:t>
+        <w:t xml:space="preserve"> de mi capacidad</w:t>
+      </w:r>
+      <w:r>
+        <w:rPr>
+          <w:rFonts w:ascii="Times New Roman" w:hAnsi="Times New Roman"/>
+        </w:rPr>
+        <w:t>,</w:t>
+      </w:r>
+      <w:r>
+        <w:rPr>
+          <w:rFonts w:ascii="Times New Roman" w:hAnsi="Times New Roman"/>
+        </w:rPr>
+        <w:t xml:space="preserve"> más una explicación breve</w:t>
+      </w:r>
+      <w:r>
+        <w:rPr>
+          <w:rFonts w:ascii="Times New Roman" w:hAnsi="Times New Roman"/>
+        </w:rPr>
+        <w:t xml:space="preserve"> pero detallada</w:t>
+      </w:r>
+      <w:r>
+        <w:rPr>
+          <w:rFonts w:ascii="Times New Roman" w:hAnsi="Times New Roman"/>
+        </w:rPr>
+        <w:t xml:space="preserve"> de lo que </w:t>
       </w:r>
       <w:r>
         <w:rPr>
@@ -4111,7 +4542,19 @@
         <w:rPr>
           <w:rFonts w:ascii="Times New Roman" w:hAnsi="Times New Roman"/>
         </w:rPr>
-        <w:t>, lo conseguí, y así, todos los presentes se retiraron, informaron a sus superiores que habían pasado por circunstancias tales que</w:t>
+        <w:t xml:space="preserve">, lo conseguí, </w:t>
+      </w:r>
+      <w:r>
+        <w:rPr>
+          <w:rFonts w:ascii="Times New Roman" w:hAnsi="Times New Roman"/>
+        </w:rPr>
+        <w:t xml:space="preserve">de esta manera </w:t>
+      </w:r>
+      <w:r>
+        <w:rPr>
+          <w:rFonts w:ascii="Times New Roman" w:hAnsi="Times New Roman"/>
+        </w:rPr>
+        <w:t>todos los presentes se retiraron, informaron a sus superiores que habían pasado por circunstancias tales que</w:t>
       </w:r>
       <w:r>
         <w:rPr>
@@ -4141,7 +4584,19 @@
         <w:rPr>
           <w:rFonts w:ascii="Times New Roman" w:hAnsi="Times New Roman"/>
         </w:rPr>
-        <w:t xml:space="preserve">buscar rastros míos, por dos motivos, el primero, no había evidencia de que hubiera existido alguna clase de edificación o persona en aquellos lugares, y la segunda era algo obvia, querían pasar lo que podrían ser sus últimos momentos con aquellos que eran realmente importantes para ellos, </w:t>
+        <w:t xml:space="preserve">buscar </w:t>
+      </w:r>
+      <w:r>
+        <w:rPr>
+          <w:rFonts w:ascii="Times New Roman" w:hAnsi="Times New Roman"/>
+        </w:rPr>
+        <w:t>nada relacionado a mi ser</w:t>
+      </w:r>
+      <w:r>
+        <w:rPr>
+          <w:rFonts w:ascii="Times New Roman" w:hAnsi="Times New Roman"/>
+        </w:rPr>
+        <w:t xml:space="preserve"> por dos motivos, el primero, no había evidencia de que hubiera existido alguna clase de edificación o persona en aquellos lugares, y la segunda era algo obvia, querían pasar lo que podrían ser sus últimos momentos con aquellos que eran realmente importantes para ellos, </w:t>
       </w:r>
       <w:r>
         <w:rPr>
@@ -4177,26 +4632,152 @@
         <w:rPr>
           <w:rFonts w:ascii="Times New Roman" w:hAnsi="Times New Roman"/>
         </w:rPr>
-        <w:t xml:space="preserve">con esto solo se marcharon científicos, investigadores, el tipo de gente que solo tenía como meta entender el origen y el funcionamiento de las cosas, con lo que quedaron… todo el resto, soldados, mercenarios, cazarrecompensas, personas dispuestas a encontrarme, cazarme y capturarme usando todo lo que tengan a su alcance, lo que </w:t>
-      </w:r>
-      <w:r>
-        <w:rPr>
-          <w:rFonts w:ascii="Times New Roman" w:hAnsi="Times New Roman"/>
-        </w:rPr>
-        <w:t xml:space="preserve">llamaríamos jugar sucio, pero esta vez, a diferencia de como suele ser, sin contar con aquellos con los que podrían negociar, y como para rescatar lo positivo de lo que se dijo previamente, me tienen como alguien a quien no le importa ayudar </w:t>
+        <w:t xml:space="preserve">con esto solo se marcharon científicos, investigadores, gente que solo tenía como meta entender </w:t>
+      </w:r>
+      <w:r>
+        <w:rPr>
+          <w:rFonts w:ascii="Times New Roman" w:hAnsi="Times New Roman"/>
+        </w:rPr>
+        <w:t xml:space="preserve">por qué y el cómo </w:t>
+      </w:r>
+      <w:r>
+        <w:rPr>
+          <w:rFonts w:ascii="Times New Roman" w:hAnsi="Times New Roman"/>
+        </w:rPr>
+        <w:t>de las cosas</w:t>
+      </w:r>
+      <w:r>
+        <w:rPr>
+          <w:rFonts w:ascii="Times New Roman" w:hAnsi="Times New Roman"/>
+        </w:rPr>
+        <w:t>. L</w:t>
+      </w:r>
+      <w:r>
+        <w:rPr>
+          <w:rFonts w:ascii="Times New Roman" w:hAnsi="Times New Roman"/>
+        </w:rPr>
+        <w:t>o</w:t>
+      </w:r>
+      <w:r>
+        <w:rPr>
+          <w:rFonts w:ascii="Times New Roman" w:hAnsi="Times New Roman"/>
+        </w:rPr>
+        <w:t>s</w:t>
+      </w:r>
+      <w:r>
+        <w:rPr>
+          <w:rFonts w:ascii="Times New Roman" w:hAnsi="Times New Roman"/>
+        </w:rPr>
+        <w:t xml:space="preserve"> que quedaron… tod</w:t>
+      </w:r>
+      <w:r>
+        <w:rPr>
+          <w:rFonts w:ascii="Times New Roman" w:hAnsi="Times New Roman"/>
+        </w:rPr>
+        <w:t>os los demás:</w:t>
+      </w:r>
+      <w:r>
+        <w:rPr>
+          <w:rFonts w:ascii="Times New Roman" w:hAnsi="Times New Roman"/>
+        </w:rPr>
+        <w:t xml:space="preserve"> soldados, mercenarios, cazarrecompensas, personas dispuestas a encontrarme, cazarme y capturarme usando todo lo que tengan a su alcance,</w:t>
+      </w:r>
+      <w:r>
+        <w:rPr>
+          <w:rFonts w:ascii="Times New Roman" w:hAnsi="Times New Roman"/>
+        </w:rPr>
+        <w:t xml:space="preserve"> justamente para lo que </w:t>
+      </w:r>
+      <w:r>
+        <w:rPr>
+          <w:rFonts w:ascii="Times New Roman" w:hAnsi="Times New Roman"/>
+        </w:rPr>
+        <w:t>fueron contratados</w:t>
+      </w:r>
+      <w:r>
+        <w:rPr>
+          <w:rFonts w:ascii="Times New Roman" w:hAnsi="Times New Roman"/>
+        </w:rPr>
+        <w:t>. Con ellos hub</w:t>
+      </w:r>
+      <w:r>
+        <w:rPr>
+          <w:rFonts w:ascii="Times New Roman" w:hAnsi="Times New Roman"/>
+        </w:rPr>
+        <w:t>o una cuestión que</w:t>
+      </w:r>
+      <w:r>
+        <w:rPr>
+          <w:rFonts w:ascii="Times New Roman" w:hAnsi="Times New Roman"/>
+        </w:rPr>
+        <w:t xml:space="preserve">, a diferencia de como suele ser, </w:t>
+      </w:r>
+      <w:r>
+        <w:rPr>
+          <w:rFonts w:ascii="Times New Roman" w:hAnsi="Times New Roman"/>
+        </w:rPr>
+        <w:t>no llevo a lo mismo de siempre</w:t>
+      </w:r>
+      <w:r>
+        <w:rPr>
+          <w:rFonts w:ascii="Times New Roman" w:hAnsi="Times New Roman"/>
+        </w:rPr>
+        <w:t xml:space="preserve">, </w:t>
+      </w:r>
+      <w:r>
+        <w:rPr>
+          <w:rFonts w:ascii="Times New Roman" w:hAnsi="Times New Roman"/>
+        </w:rPr>
+        <w:t>la idea de intercambio de una vida por otra no era parte de ningún plan</w:t>
+      </w:r>
+      <w:r>
+        <w:rPr>
+          <w:rFonts w:ascii="Times New Roman" w:hAnsi="Times New Roman"/>
+        </w:rPr>
+        <w:t xml:space="preserve">, </w:t>
       </w:r>
       <w:r>
         <w:rPr>
           <w:rFonts w:ascii="Times New Roman" w:hAnsi="Times New Roman"/>
         </w:rPr>
         <w:lastRenderedPageBreak/>
-        <w:t xml:space="preserve">a los demás, razón por la que no intentaron </w:t>
-      </w:r>
-      <w:r>
-        <w:rPr>
-          <w:rFonts w:ascii="Times New Roman" w:hAnsi="Times New Roman"/>
-        </w:rPr>
-        <w:t>usar a civiles para negociar, lo que los dejaba en un acorralados estratégicamente hablando.</w:t>
+        <w:t xml:space="preserve">¿Por qué? Sencillo, </w:t>
+      </w:r>
+      <w:r>
+        <w:rPr>
+          <w:rFonts w:ascii="Times New Roman" w:hAnsi="Times New Roman"/>
+        </w:rPr>
+        <w:t xml:space="preserve">me tienen como alguien a quien no le importa ayudar a los demás, razón por la que no intentaron </w:t>
+      </w:r>
+      <w:r>
+        <w:rPr>
+          <w:rFonts w:ascii="Times New Roman" w:hAnsi="Times New Roman"/>
+        </w:rPr>
+        <w:t xml:space="preserve">usar a </w:t>
+      </w:r>
+      <w:r>
+        <w:rPr>
+          <w:rFonts w:ascii="Times New Roman" w:hAnsi="Times New Roman"/>
+        </w:rPr>
+        <w:t>vecinos, conocidos, o cualquier otra persona</w:t>
+      </w:r>
+      <w:r>
+        <w:rPr>
+          <w:rFonts w:ascii="Times New Roman" w:hAnsi="Times New Roman"/>
+        </w:rPr>
+        <w:t xml:space="preserve"> para negociar, lo que los dejaba acorralados</w:t>
+      </w:r>
+      <w:r>
+        <w:rPr>
+          <w:rFonts w:ascii="Times New Roman" w:hAnsi="Times New Roman"/>
+        </w:rPr>
+        <w:t>,</w:t>
+      </w:r>
+      <w:r>
+        <w:rPr>
+          <w:rFonts w:ascii="Times New Roman" w:hAnsi="Times New Roman"/>
+        </w:rPr>
+        <w:t xml:space="preserve"> estratégicamente hablando.</w:t>
       </w:r>
     </w:p>
     <w:p>
@@ -4234,7 +4815,13 @@
         <w:rPr>
           <w:rFonts w:ascii="Times New Roman" w:hAnsi="Times New Roman"/>
         </w:rPr>
-        <w:t xml:space="preserve"> enloquecer por la falta de rastro</w:t>
+        <w:t xml:space="preserve"> enloquecer por la falta de </w:t>
+      </w:r>
+      <w:r>
+        <w:rPr>
+          <w:rFonts w:ascii="Times New Roman" w:hAnsi="Times New Roman"/>
+        </w:rPr>
+        <w:t>indicios de su paradero</w:t>
       </w:r>
       <w:r>
         <w:rPr>
@@ -4270,19 +4857,73 @@
         <w:rPr>
           <w:rFonts w:ascii="Times New Roman" w:hAnsi="Times New Roman"/>
         </w:rPr>
-        <w:t xml:space="preserve"> se enfrenta, por lo que tienen una idea de lo que deben buscar, pero este era el caso que no tenían idea de</w:t>
-      </w:r>
-      <w:r>
-        <w:rPr>
-          <w:rFonts w:ascii="Times New Roman" w:hAnsi="Times New Roman"/>
-        </w:rPr>
-        <w:t xml:space="preserve"> lo que debían buscar</w:t>
-      </w:r>
-      <w:r>
-        <w:rPr>
-          <w:rFonts w:ascii="Times New Roman" w:hAnsi="Times New Roman"/>
-        </w:rPr>
-        <w:t xml:space="preserve">, no </w:t>
+        <w:t xml:space="preserve"> se enfrenta</w:t>
+      </w:r>
+      <w:r>
+        <w:rPr>
+          <w:rFonts w:ascii="Times New Roman" w:hAnsi="Times New Roman"/>
+        </w:rPr>
+        <w:t>n</w:t>
+      </w:r>
+      <w:r>
+        <w:rPr>
+          <w:rFonts w:ascii="Times New Roman" w:hAnsi="Times New Roman"/>
+        </w:rPr>
+        <w:t xml:space="preserve">, por lo que tienen una idea de lo que deben buscar, pero este era el caso </w:t>
+      </w:r>
+      <w:r>
+        <w:rPr>
+          <w:rFonts w:ascii="Times New Roman" w:hAnsi="Times New Roman"/>
+        </w:rPr>
+        <w:t xml:space="preserve">en </w:t>
+      </w:r>
+      <w:r>
+        <w:rPr>
+          <w:rFonts w:ascii="Times New Roman" w:hAnsi="Times New Roman"/>
+        </w:rPr>
+        <w:t xml:space="preserve">que no </w:t>
+      </w:r>
+      <w:r>
+        <w:rPr>
+          <w:rFonts w:ascii="Times New Roman" w:hAnsi="Times New Roman"/>
+        </w:rPr>
+        <w:t>había información alguna</w:t>
+      </w:r>
+      <w:r>
+        <w:rPr>
+          <w:rFonts w:ascii="Times New Roman" w:hAnsi="Times New Roman"/>
+        </w:rPr>
+        <w:t xml:space="preserve"> de</w:t>
+      </w:r>
+      <w:r>
+        <w:rPr>
+          <w:rFonts w:ascii="Times New Roman" w:hAnsi="Times New Roman"/>
+        </w:rPr>
+        <w:t xml:space="preserve"> lo que</w:t>
+      </w:r>
+      <w:r>
+        <w:rPr>
+          <w:rFonts w:ascii="Times New Roman" w:hAnsi="Times New Roman"/>
+        </w:rPr>
+        <w:t xml:space="preserve"> seguían</w:t>
+      </w:r>
+      <w:r>
+        <w:rPr>
+          <w:rFonts w:ascii="Times New Roman" w:hAnsi="Times New Roman"/>
+        </w:rPr>
+        <w:t>,</w:t>
+      </w:r>
+      <w:r>
+        <w:rPr>
+          <w:rFonts w:ascii="Times New Roman" w:hAnsi="Times New Roman"/>
+        </w:rPr>
+        <w:t xml:space="preserve"> dicho de otra manera</w:t>
+      </w:r>
+      <w:r>
+        <w:rPr>
+          <w:rFonts w:ascii="Times New Roman" w:hAnsi="Times New Roman"/>
+        </w:rPr>
+        <w:t xml:space="preserve"> no </w:t>
       </w:r>
       <w:r>
         <w:rPr>
@@ -4306,13 +4947,358 @@
         <w:rPr>
           <w:rFonts w:ascii="Times New Roman" w:hAnsi="Times New Roman"/>
         </w:rPr>
-        <w:t>conseguir su objetivo, me gustaba la idea de que me estaban cazado, me mantenía alerta, de no haber sido por ello posiblemente hubiera esperado a que pasara algo que me obligara a salir, o que todo terminara con el tiempo, pero esta no era una opción fiable a fin de cuentas</w:t>
+        <w:t>conseguir su objetivo</w:t>
+      </w:r>
+      <w:r>
+        <w:rPr>
+          <w:rFonts w:ascii="Times New Roman" w:hAnsi="Times New Roman"/>
+        </w:rPr>
+        <w:t xml:space="preserve"> por razón obvias</w:t>
+      </w:r>
+      <w:r>
+        <w:rPr>
+          <w:rFonts w:ascii="Times New Roman" w:hAnsi="Times New Roman"/>
+        </w:rPr>
+        <w:t>, me gustaba la idea de que me estaban caza</w:t>
+      </w:r>
+      <w:r>
+        <w:rPr>
+          <w:rFonts w:ascii="Times New Roman" w:hAnsi="Times New Roman"/>
+        </w:rPr>
+        <w:t>n</w:t>
+      </w:r>
+      <w:r>
+        <w:rPr>
+          <w:rFonts w:ascii="Times New Roman" w:hAnsi="Times New Roman"/>
+        </w:rPr>
+        <w:t xml:space="preserve">do, me mantenía alerta, de no haber sido por ello posiblemente hubiera esperado a que </w:t>
+      </w:r>
+      <w:r>
+        <w:rPr>
+          <w:rFonts w:ascii="Times New Roman" w:hAnsi="Times New Roman"/>
+        </w:rPr>
+        <w:t xml:space="preserve">ocurriera un suceso tal que </w:t>
+      </w:r>
+      <w:r>
+        <w:rPr>
+          <w:rFonts w:ascii="Times New Roman" w:hAnsi="Times New Roman"/>
+        </w:rPr>
+        <w:t>me obligara a salir, o</w:t>
+      </w:r>
+      <w:r>
+        <w:rPr>
+          <w:rFonts w:ascii="Times New Roman" w:hAnsi="Times New Roman"/>
+        </w:rPr>
+        <w:t xml:space="preserve">  hubiera esperado a</w:t>
+      </w:r>
+      <w:r>
+        <w:rPr>
+          <w:rFonts w:ascii="Times New Roman" w:hAnsi="Times New Roman"/>
+        </w:rPr>
+        <w:t xml:space="preserve"> que todo </w:t>
+      </w:r>
+      <w:r>
+        <w:rPr>
+          <w:rFonts w:ascii="Times New Roman" w:hAnsi="Times New Roman"/>
+        </w:rPr>
+        <w:t xml:space="preserve">acabara con </w:t>
+      </w:r>
+      <w:r>
+        <w:rPr>
+          <w:rFonts w:ascii="Times New Roman" w:hAnsi="Times New Roman"/>
+        </w:rPr>
+        <w:t>el tiempo, pero esta</w:t>
+      </w:r>
+      <w:r>
+        <w:rPr>
+          <w:rFonts w:ascii="Times New Roman" w:hAnsi="Times New Roman"/>
+        </w:rPr>
+        <w:t>ba claro</w:t>
+      </w:r>
+      <w:r>
+        <w:rPr>
+          <w:rFonts w:ascii="Times New Roman" w:hAnsi="Times New Roman"/>
+        </w:rPr>
+        <w:t xml:space="preserve"> que ninguna </w:t>
+      </w:r>
+      <w:r>
+        <w:rPr>
+          <w:rFonts w:ascii="Times New Roman" w:hAnsi="Times New Roman"/>
+        </w:rPr>
+        <w:t xml:space="preserve">era una opción </w:t>
+      </w:r>
+      <w:r>
+        <w:rPr>
+          <w:rFonts w:ascii="Times New Roman" w:hAnsi="Times New Roman"/>
+        </w:rPr>
+        <w:t>aceptable</w:t>
+      </w:r>
+      <w:r>
+        <w:rPr>
+          <w:rFonts w:ascii="Times New Roman" w:hAnsi="Times New Roman"/>
+        </w:rPr>
+        <w:t xml:space="preserve"> para el mundo</w:t>
+      </w:r>
+      <w:r>
+        <w:rPr>
+          <w:rFonts w:ascii="Times New Roman" w:hAnsi="Times New Roman"/>
+        </w:rPr>
+        <w:t xml:space="preserve"> a fin de cuentas</w:t>
       </w:r>
       <w:r>
         <w:rPr>
           <w:rFonts w:ascii="Times New Roman" w:hAnsi="Times New Roman"/>
         </w:rPr>
         <w:t xml:space="preserve">. </w:t>
+      </w:r>
+    </w:p>
+    <w:p>
+      <w:pPr>
+        <w:ind w:firstLine="708"/>
+        <w:rPr>
+          <w:rFonts w:ascii="Times New Roman" w:hAnsi="Times New Roman"/>
+        </w:rPr>
+      </w:pPr>
+      <w:r>
+        <w:rPr>
+          <w:rFonts w:ascii="Times New Roman" w:hAnsi="Times New Roman"/>
+        </w:rPr>
+        <w:t>Las opciones que se presentan cuando no sabes por donde arrancar, son infinitas si no les das un alto, lo tenia mas que presente, siempre que algo me sucedía, para bien o para mal, o cuando iba a ocurrir un evento diferente</w:t>
+      </w:r>
+      <w:r>
+        <w:rPr>
+          <w:rFonts w:ascii="Times New Roman" w:hAnsi="Times New Roman"/>
+        </w:rPr>
+        <w:t xml:space="preserve"> a lo que era mi vida diaria</w:t>
+      </w:r>
+      <w:r>
+        <w:rPr>
+          <w:rFonts w:ascii="Times New Roman" w:hAnsi="Times New Roman"/>
+        </w:rPr>
+        <w:t>, se generaba en mi mente esta lista</w:t>
+      </w:r>
+      <w:r>
+        <w:rPr>
+          <w:rFonts w:ascii="Times New Roman" w:hAnsi="Times New Roman"/>
+        </w:rPr>
+        <w:t xml:space="preserve"> de hechos cambiantes, que con la sople idea de que los sucesos ocurrieran en un orden distinto, crecía de forma exponencial. C</w:t>
+      </w:r>
+      <w:r>
+        <w:rPr>
+          <w:rFonts w:ascii="Times New Roman" w:hAnsi="Times New Roman"/>
+        </w:rPr>
+        <w:t>omo si no me bastara con estar preocupado, interesado, mareado o desorienta</w:t>
+      </w:r>
+      <w:r>
+        <w:rPr>
+          <w:rFonts w:ascii="Times New Roman" w:hAnsi="Times New Roman"/>
+        </w:rPr>
+        <w:t xml:space="preserve">do, veía todo lo que podía ocurrir, y ahora, es mas que claro que me acostumbre, pero con la diferencia de que </w:t>
+      </w:r>
+      <w:r>
+        <w:rPr>
+          <w:rFonts w:ascii="Times New Roman" w:hAnsi="Times New Roman"/>
+        </w:rPr>
+        <w:t>hoy en día sé</w:t>
+      </w:r>
+      <w:r>
+        <w:rPr>
+          <w:rFonts w:ascii="Times New Roman" w:hAnsi="Times New Roman"/>
+        </w:rPr>
+        <w:t xml:space="preserve"> cual de todas las opciones </w:t>
+      </w:r>
+      <w:r>
+        <w:rPr>
+          <w:rFonts w:ascii="Times New Roman" w:hAnsi="Times New Roman"/>
+        </w:rPr>
+        <w:t xml:space="preserve">sucederá. </w:t>
+      </w:r>
+    </w:p>
+    <w:p>
+      <w:pPr>
+        <w:ind w:firstLine="708"/>
+        <w:rPr>
+          <w:rFonts w:ascii="Times New Roman" w:hAnsi="Times New Roman"/>
+        </w:rPr>
+      </w:pPr>
+      <w:r>
+        <w:rPr>
+          <w:rFonts w:ascii="Times New Roman" w:hAnsi="Times New Roman"/>
+        </w:rPr>
+        <w:t xml:space="preserve">Si bien hay cosas que no se pueden cambiar, la lista de </w:t>
+      </w:r>
+      <w:r>
+        <w:rPr>
+          <w:rFonts w:ascii="Times New Roman" w:hAnsi="Times New Roman"/>
+        </w:rPr>
+        <w:t xml:space="preserve">alternativas que poseía me dejaban armar un camino lo suficientemente solido para avanzar hacia un futuro que fuera lo que buscaba, aun así, </w:t>
+      </w:r>
+      <w:r>
+        <w:rPr>
+          <w:rFonts w:ascii="Times New Roman" w:hAnsi="Times New Roman"/>
+        </w:rPr>
+        <w:t xml:space="preserve">debía estar previendo lo que vendría después de ello, esa idea fue el detonante para continuar con mi entrenamiento, ya había descubierto mucho de lo que era </w:t>
+      </w:r>
+      <w:r>
+        <w:rPr>
+          <w:rFonts w:ascii="Times New Roman" w:hAnsi="Times New Roman"/>
+        </w:rPr>
+        <w:lastRenderedPageBreak/>
+        <w:t>capaz</w:t>
+      </w:r>
+      <w:r>
+        <w:rPr>
+          <w:rFonts w:ascii="Times New Roman" w:hAnsi="Times New Roman"/>
+        </w:rPr>
+        <w:t xml:space="preserve"> de hacer,</w:t>
+      </w:r>
+      <w:r>
+        <w:rPr>
+          <w:rFonts w:ascii="Times New Roman" w:hAnsi="Times New Roman"/>
+        </w:rPr>
+        <w:t xml:space="preserve"> no obstante</w:t>
+      </w:r>
+      <w:r>
+        <w:rPr>
+          <w:rFonts w:ascii="Times New Roman" w:hAnsi="Times New Roman"/>
+        </w:rPr>
+        <w:t xml:space="preserve"> existían aspectos que se encontraban ajenos a mi entendimiento</w:t>
+      </w:r>
+      <w:r>
+        <w:rPr>
+          <w:rFonts w:ascii="Times New Roman" w:hAnsi="Times New Roman"/>
+        </w:rPr>
+        <w:t xml:space="preserve">, entre esto estaba el contexto de creación de Nash, su idea origen era solo la punta del iceberg, la manera de darle vida, </w:t>
+      </w:r>
+      <w:r>
+        <w:rPr>
+          <w:rFonts w:ascii="Times New Roman" w:hAnsi="Times New Roman"/>
+        </w:rPr>
+        <w:t xml:space="preserve">otorgarle </w:t>
+      </w:r>
+      <w:r>
+        <w:rPr>
+          <w:rFonts w:ascii="Times New Roman" w:hAnsi="Times New Roman"/>
+        </w:rPr>
+        <w:t>poder</w:t>
+      </w:r>
+      <w:r>
+        <w:rPr>
+          <w:rFonts w:ascii="Times New Roman" w:hAnsi="Times New Roman"/>
+        </w:rPr>
+        <w:t xml:space="preserve"> que desafía las leyes conocidas de la física</w:t>
+      </w:r>
+      <w:r>
+        <w:rPr>
+          <w:rFonts w:ascii="Times New Roman" w:hAnsi="Times New Roman"/>
+        </w:rPr>
+        <w:t xml:space="preserve">, y hacer que sea una entidad pensante, </w:t>
+      </w:r>
+      <w:r>
+        <w:rPr>
+          <w:rFonts w:ascii="Times New Roman" w:hAnsi="Times New Roman"/>
+        </w:rPr>
+        <w:t>sobrepasaban toda lógica científica que se pudiera aplicar, de hecho su particular forma de transferir dichas cualidades a quien es su portador, deja mucho que pensar y justo era eso lo que quería llegar a profundizar</w:t>
+      </w:r>
+      <w:r>
+        <w:rPr>
+          <w:rFonts w:ascii="Times New Roman" w:hAnsi="Times New Roman"/>
+        </w:rPr>
+        <w:t>.</w:t>
+      </w:r>
+      <w:r>
+        <w:rPr>
+          <w:rFonts w:ascii="Times New Roman" w:hAnsi="Times New Roman"/>
+        </w:rPr>
+        <w:t xml:space="preserve"> </w:t>
+      </w:r>
+    </w:p>
+    <w:p>
+      <w:pPr>
+        <w:ind w:firstLine="708"/>
+        <w:rPr>
+          <w:rFonts w:ascii="Times New Roman" w:hAnsi="Times New Roman"/>
+        </w:rPr>
+      </w:pPr>
+      <w:r>
+        <w:rPr>
+          <w:rFonts w:ascii="Times New Roman" w:hAnsi="Times New Roman"/>
+        </w:rPr>
+        <w:t>M</w:t>
+      </w:r>
+      <w:r>
+        <w:rPr>
+          <w:rFonts w:ascii="Times New Roman" w:hAnsi="Times New Roman"/>
+        </w:rPr>
+        <w:t xml:space="preserve">is esfuerzos </w:t>
+      </w:r>
+      <w:r>
+        <w:rPr>
+          <w:rFonts w:ascii="Times New Roman" w:hAnsi="Times New Roman"/>
+        </w:rPr>
+        <w:t xml:space="preserve">se centraron en manejar aquellos elementos que no era los </w:t>
+      </w:r>
+      <w:r>
+        <w:rPr>
+          <w:rFonts w:ascii="Times New Roman" w:hAnsi="Times New Roman"/>
+        </w:rPr>
+        <w:t>que salen en cualquier historia, la luz y la oscuridad como tal eran fuerzas que derivaban en las demás</w:t>
+      </w:r>
+      <w:r>
+        <w:rPr>
+          <w:rFonts w:ascii="Times New Roman" w:hAnsi="Times New Roman"/>
+        </w:rPr>
+        <w:t>, siempre con una cosita más o una de menos, pero eran el origen</w:t>
+      </w:r>
+      <w:r>
+        <w:rPr>
+          <w:rFonts w:ascii="Times New Roman" w:hAnsi="Times New Roman"/>
+        </w:rPr>
+        <w:t>, y no todos lo ven de esa manera</w:t>
+      </w:r>
+      <w:r>
+        <w:rPr>
+          <w:rFonts w:ascii="Times New Roman" w:hAnsi="Times New Roman"/>
+        </w:rPr>
+        <w:t xml:space="preserve">. </w:t>
+      </w:r>
+    </w:p>
+    <w:p>
+      <w:pPr>
+        <w:ind w:firstLine="708"/>
+        <w:rPr>
+          <w:rFonts w:ascii="Times New Roman" w:hAnsi="Times New Roman"/>
+        </w:rPr>
+      </w:pPr>
+      <w:r>
+        <w:rPr>
+          <w:rFonts w:ascii="Times New Roman" w:hAnsi="Times New Roman"/>
+        </w:rPr>
+        <w:t>D</w:t>
+      </w:r>
+      <w:r>
+        <w:rPr>
+          <w:rFonts w:ascii="Times New Roman" w:hAnsi="Times New Roman"/>
+        </w:rPr>
+        <w:t xml:space="preserve">e a poco me prepare para lo que </w:t>
+      </w:r>
+      <w:r>
+        <w:rPr>
+          <w:rFonts w:ascii="Times New Roman" w:hAnsi="Times New Roman"/>
+        </w:rPr>
+        <w:t>sería</w:t>
+      </w:r>
+      <w:r>
+        <w:rPr>
+          <w:rFonts w:ascii="Times New Roman" w:hAnsi="Times New Roman"/>
+        </w:rPr>
+        <w:t xml:space="preserve"> la única batalla que habría tenido en mi vida,</w:t>
+      </w:r>
+      <w:r>
+        <w:rPr>
+          <w:rFonts w:ascii="Times New Roman" w:hAnsi="Times New Roman"/>
+        </w:rPr>
+        <w:t xml:space="preserve"> la única confrontación en la que participe por voluntad propia o no, por eso es que intente hacer lo que pude para entender los límites que podía alcanzar, no iba a dejar que la única vez que defendí a otro, en este caso otros, terminara en desastre.</w:t>
       </w:r>
     </w:p>
     <w:p>
@@ -4364,33 +5350,22 @@
         <w:lastRenderedPageBreak/>
         <w:t xml:space="preserve"> </w:t>
       </w:r>
-      <w:bookmarkStart w:id="3" w:name="_Toc124426225"/>
-      <w:sdt>
-        <w:sdtPr>
-          <w:rPr>
-            <w:rFonts w:ascii="Times New Roman" w:hAnsi="Times New Roman"/>
-            <w:caps/>
-          </w:rPr>
-          <w:id w:val="1261947856"/>
-          <w:placeholder>
-            <w:docPart w:val="778D4D99E2084D36B4D82DE662A12DA8"/>
-          </w:placeholder>
-          <w:temporary/>
-          <w:showingPlcHdr/>
-          <w15:appearance w15:val="hidden"/>
-        </w:sdtPr>
-        <w:sdtContent>
-          <w:r>
-            <w:rPr>
-              <w:rFonts w:ascii="Times New Roman" w:hAnsi="Times New Roman"/>
-              <w:caps/>
-              <w:lang w:bidi="es-ES"/>
-            </w:rPr>
-            <w:t>[Escriba el título del capítulo]</w:t>
-          </w:r>
-        </w:sdtContent>
-      </w:sdt>
-      <w:bookmarkEnd w:id="3"/>
+      <w:bookmarkStart w:id="4" w:name="_Toc140912460"/>
+      <w:r>
+        <w:rPr>
+          <w:rFonts w:ascii="Times New Roman" w:hAnsi="Times New Roman"/>
+          <w:caps/>
+        </w:rPr>
+        <w:t>n</w:t>
+      </w:r>
+      <w:bookmarkEnd w:id="4"/>
+      <w:r>
+        <w:rPr>
+          <w:rFonts w:ascii="Times New Roman" w:hAnsi="Times New Roman"/>
+          <w:caps/>
+        </w:rPr>
+        <w:t>ext cap</w:t>
+      </w:r>
     </w:p>
     <w:sdt>
       <w:sdtPr>
@@ -4544,31 +5519,13 @@
         <w:lastRenderedPageBreak/>
         <w:t xml:space="preserve"> </w:t>
       </w:r>
-      <w:sdt>
-        <w:sdtPr>
-          <w:rPr>
-            <w:rFonts w:ascii="Times New Roman" w:hAnsi="Times New Roman"/>
-            <w:caps/>
-          </w:rPr>
-          <w:id w:val="1096592471"/>
-          <w:placeholder>
-            <w:docPart w:val="B2A00B88BA4F49C8AFDCBF5B1F9BEF13"/>
-          </w:placeholder>
-          <w:temporary/>
-          <w:showingPlcHdr/>
-          <w15:appearance w15:val="hidden"/>
-        </w:sdtPr>
-        <w:sdtContent>
-          <w:r>
-            <w:rPr>
-              <w:rFonts w:ascii="Times New Roman" w:hAnsi="Times New Roman"/>
-              <w:caps/>
-              <w:lang w:bidi="es-ES"/>
-            </w:rPr>
-            <w:t>[Escriba el título del capítulo]</w:t>
-          </w:r>
-        </w:sdtContent>
-      </w:sdt>
+      <w:r>
+        <w:rPr>
+          <w:rFonts w:ascii="Times New Roman" w:hAnsi="Times New Roman"/>
+          <w:caps/>
+        </w:rPr>
+        <w:t>cap next</w:t>
+      </w:r>
     </w:p>
     <w:sdt>
       <w:sdtPr>
@@ -4701,6 +5658,7 @@
         <w:lastRenderedPageBreak/>
         <w:t xml:space="preserve"> </w:t>
       </w:r>
+      <w:bookmarkStart w:id="5" w:name="_Toc140912462"/>
       <w:sdt>
         <w:sdtPr>
           <w:rPr>
@@ -4726,6 +5684,7 @@
           </w:r>
         </w:sdtContent>
       </w:sdt>
+      <w:bookmarkEnd w:id="5"/>
     </w:p>
     <w:sdt>
       <w:sdtPr>
@@ -4858,6 +5817,7 @@
         <w:lastRenderedPageBreak/>
         <w:t xml:space="preserve"> </w:t>
       </w:r>
+      <w:bookmarkStart w:id="6" w:name="_Toc140912463"/>
       <w:sdt>
         <w:sdtPr>
           <w:rPr>
@@ -4883,6 +5843,7 @@
           </w:r>
         </w:sdtContent>
       </w:sdt>
+      <w:bookmarkEnd w:id="6"/>
     </w:p>
     <w:sdt>
       <w:sdtPr>
@@ -5063,7 +6024,7 @@
           <w:caps/>
         </w:rPr>
       </w:pPr>
-      <w:bookmarkStart w:id="4" w:name="_Toc124426226"/>
+      <w:bookmarkStart w:id="7" w:name="_Toc140912464"/>
       <w:r>
         <w:rPr>
           <w:rFonts w:ascii="Times New Roman" w:hAnsi="Times New Roman"/>
@@ -5072,7 +6033,7 @@
         <w:lastRenderedPageBreak/>
         <w:t>fghjk</w:t>
       </w:r>
-      <w:bookmarkEnd w:id="4"/>
+      <w:bookmarkEnd w:id="7"/>
     </w:p>
     <w:sdt>
       <w:sdtPr>
@@ -6505,35 +7466,6 @@
     </w:docPart>
     <w:docPart>
       <w:docPartPr>
-        <w:name w:val="778D4D99E2084D36B4D82DE662A12DA8"/>
-        <w:category>
-          <w:name w:val="General"/>
-          <w:gallery w:val="placeholder"/>
-        </w:category>
-        <w:types>
-          <w:type w:val="bbPlcHdr"/>
-        </w:types>
-        <w:behaviors>
-          <w:behavior w:val="content"/>
-        </w:behaviors>
-        <w:guid w:val="{069355F8-14D9-4A76-8EB0-72863D54D0F3}"/>
-      </w:docPartPr>
-      <w:docPartBody>
-        <w:p>
-          <w:pPr>
-            <w:pStyle w:val="778D4D99E2084D36B4D82DE662A12DA8"/>
-          </w:pPr>
-          <w:r>
-            <w:rPr>
-              <w:lang w:bidi="es-ES"/>
-            </w:rPr>
-            <w:t>[Escriba el título del capítulo aquí]</w:t>
-          </w:r>
-        </w:p>
-      </w:docPartBody>
-    </w:docPart>
-    <w:docPart>
-      <w:docPartPr>
         <w:name w:val="C609A84158C94483AFCD402E7A3657A7"/>
         <w:category>
           <w:name w:val="General"/>
@@ -6644,35 +7576,6 @@
               <w:lang w:bidi="es-ES"/>
             </w:rPr>
             <w:t>[Esta es la última línea de su manuscrito]</w:t>
-          </w:r>
-        </w:p>
-      </w:docPartBody>
-    </w:docPart>
-    <w:docPart>
-      <w:docPartPr>
-        <w:name w:val="B2A00B88BA4F49C8AFDCBF5B1F9BEF13"/>
-        <w:category>
-          <w:name w:val="General"/>
-          <w:gallery w:val="placeholder"/>
-        </w:category>
-        <w:types>
-          <w:type w:val="bbPlcHdr"/>
-        </w:types>
-        <w:behaviors>
-          <w:behavior w:val="content"/>
-        </w:behaviors>
-        <w:guid w:val="{6F5F4ED3-FA14-45C6-9151-BEAF0C6F6CAA}"/>
-      </w:docPartPr>
-      <w:docPartBody>
-        <w:p>
-          <w:pPr>
-            <w:pStyle w:val="B2A00B88BA4F49C8AFDCBF5B1F9BEF13"/>
-          </w:pPr>
-          <w:r>
-            <w:rPr>
-              <w:lang w:bidi="es-ES"/>
-            </w:rPr>
-            <w:t>[Escriba el título del capítulo aquí]</w:t>
           </w:r>
         </w:p>
       </w:docPartBody>
@@ -7051,6 +7954,8 @@
   <w:rsids>
     <w:rsidRoot w:val="006B27D6"/>
     <w:rsid w:val="000353FA"/>
+    <w:rsid w:val="00053402"/>
+    <w:rsid w:val="000F18D0"/>
     <w:rsid w:val="002A10DB"/>
     <w:rsid w:val="002B4F1D"/>
     <w:rsid w:val="004C14CA"/>

</xml_diff>